<commit_message>
Engravers MT -> DejaVu Sans for repeatable results
Change-Id: I95273d657fe18b5a8f2315650a6232b5a1de4be5
Reviewed-on: https://gerrit.libreoffice.org/c/core/+/133557
Tested-by: Caolán McNamara <caolanm@redhat.com>
Reviewed-by: Caolán McNamara <caolanm@redhat.com>
</commit_message>
<xml_diff>
--- a/sw/qa/extras/layout/data/tdf136613.docx
+++ b/sw/qa/extras/layout/data/tdf136613.docx
@@ -28,14 +28,14 @@
               <w:pStyle w:val="Heading3"/>
               <w:ind w:right="-439"/>
               <w:rPr>
-                <w:rFonts w:ascii="Engravers MT" w:hAnsi="Engravers MT"/>
+                <w:rFonts w:ascii="DejaVu Sans" w:hAnsi="DejaVu Sans"/>
                 <w:sz w:val="40"/>
                 <w:szCs w:val="40"/>
               </w:rPr>
             </w:pPr>
             <w:r>
               <w:rPr>
-                <w:rFonts w:ascii="Engravers MT" w:hAnsi="Engravers MT"/>
+                <w:rFonts w:ascii="DejaVu Sans" w:hAnsi="DejaVu Sans"/>
                 <w:sz w:val="40"/>
                 <w:szCs w:val="40"/>
               </w:rPr>
@@ -46,7 +46,7 @@
             <w:pPr>
               <w:jc w:val="center"/>
               <w:rPr>
-                <w:rFonts w:ascii="Engravers MT" w:hAnsi="Engravers MT"/>
+                <w:rFonts w:ascii="DejaVu Sans" w:hAnsi="DejaVu Sans"/>
                 <w:b/>
                 <w:sz w:val="20"/>
                 <w:szCs w:val="20"/>
@@ -54,7 +54,7 @@
             </w:pPr>
             <w:r>
               <w:rPr>
-                <w:rFonts w:ascii="Engravers MT" w:hAnsi="Engravers MT"/>
+                <w:rFonts w:ascii="DejaVu Sans" w:hAnsi="DejaVu Sans"/>
                 <w:b/>
                 <w:sz w:val="20"/>
                 <w:szCs w:val="20"/>
@@ -66,7 +66,7 @@
             <w:pPr>
               <w:jc w:val="center"/>
               <w:rPr>
-                <w:rFonts w:ascii="Engravers MT" w:hAnsi="Engravers MT"/>
+                <w:rFonts w:ascii="DejaVu Sans" w:hAnsi="DejaVu Sans"/>
                 <w:b/>
                 <w:sz w:val="20"/>
                 <w:szCs w:val="20"/>
@@ -74,7 +74,7 @@
             </w:pPr>
             <w:r>
               <w:rPr>
-                <w:rFonts w:ascii="Engravers MT" w:hAnsi="Engravers MT"/>
+                <w:rFonts w:ascii="DejaVu Sans" w:hAnsi="DejaVu Sans"/>
                 <w:b/>
                 <w:noProof/>
                 <w:sz w:val="20"/>
@@ -127,7 +127,7 @@
             </w:r>
             <w:r>
               <w:rPr>
-                <w:rFonts w:ascii="Engravers MT" w:hAnsi="Engravers MT"/>
+                <w:rFonts w:ascii="DejaVu Sans" w:hAnsi="DejaVu Sans"/>
                 <w:b/>
                 <w:noProof/>
                 <w:sz w:val="20"/>

</xml_diff>